<commit_message>
Minor update of instructions.
</commit_message>
<xml_diff>
--- a/instructions_and_protocol/Technical instructions on how to run the SVVEHDEN study package.docx
+++ b/instructions_and_protocol/Technical instructions on how to run the SVVEHDEN study package.docx
@@ -40,29 +40,7 @@
           <w:szCs w:val="20"/>
           <w:lang w:val="en-GB"/>
         </w:rPr>
-        <w:t xml:space="preserve">25th of </w:t>
-      </w:r>
-      <w:proofErr w:type="gramStart"/>
-      <w:r>
-        <w:rPr>
-          <w:i/>
-          <w:iCs/>
-          <w:sz w:val="20"/>
-          <w:szCs w:val="20"/>
-          <w:lang w:val="en-GB"/>
-        </w:rPr>
-        <w:t>November,</w:t>
-      </w:r>
-      <w:proofErr w:type="gramEnd"/>
-      <w:r>
-        <w:rPr>
-          <w:i/>
-          <w:iCs/>
-          <w:sz w:val="20"/>
-          <w:szCs w:val="20"/>
-          <w:lang w:val="en-GB"/>
-        </w:rPr>
-        <w:t xml:space="preserve"> 2021</w:t>
+        <w:t>25th of November, 2021</w:t>
       </w:r>
     </w:p>
     <w:p>
@@ -130,45 +108,13 @@
         <w:rPr>
           <w:lang w:val="en-GB"/>
         </w:rPr>
-        <w:t xml:space="preserve"> in signal evaluation, </w:t>
-      </w:r>
-      <w:r>
-        <w:rPr>
-          <w:lang w:val="en-GB"/>
-        </w:rPr>
-        <w:t xml:space="preserve">before </w:t>
-      </w:r>
-      <w:r>
-        <w:rPr>
-          <w:lang w:val="en-GB"/>
-        </w:rPr>
-        <w:t xml:space="preserve">moving into </w:t>
-      </w:r>
-      <w:r>
-        <w:rPr>
-          <w:lang w:val="en-GB"/>
-        </w:rPr>
-        <w:t xml:space="preserve">ad-hoc analyses in </w:t>
-      </w:r>
-      <w:r>
-        <w:rPr>
-          <w:lang w:val="en-GB"/>
-        </w:rPr>
-        <w:t xml:space="preserve">ATLAS. The study package uses the regular OHDSI infrastructure with a </w:t>
-      </w:r>
-      <w:proofErr w:type="spellStart"/>
-      <w:r>
-        <w:rPr>
-          <w:lang w:val="en-GB"/>
-        </w:rPr>
-        <w:t>CodeToRun</w:t>
-      </w:r>
-      <w:proofErr w:type="spellEnd"/>
-      <w:r>
-        <w:rPr>
-          <w:lang w:val="en-GB"/>
-        </w:rPr>
-        <w:t>-file</w:t>
+        <w:t xml:space="preserve"> in signal evaluation</w:t>
+      </w:r>
+      <w:r>
+        <w:rPr>
+          <w:lang w:val="en-GB"/>
+        </w:rPr>
+        <w:t>. The study package uses the regular OHDSI infrastructure with a CodeToRun-file</w:t>
       </w:r>
       <w:r>
         <w:rPr>
@@ -397,21 +343,7 @@
         <w:rPr>
           <w:lang w:val="en-GB"/>
         </w:rPr>
-        <w:t xml:space="preserve">extraction for that </w:t>
-      </w:r>
-      <w:proofErr w:type="gramStart"/>
-      <w:r>
-        <w:rPr>
-          <w:lang w:val="en-GB"/>
-        </w:rPr>
-        <w:t>particular DEC</w:t>
-      </w:r>
-      <w:proofErr w:type="gramEnd"/>
-      <w:r>
-        <w:rPr>
-          <w:lang w:val="en-GB"/>
-        </w:rPr>
-        <w:t xml:space="preserve"> is aborted</w:t>
+        <w:t>extraction for that particular DEC is aborted</w:t>
       </w:r>
       <w:r>
         <w:rPr>
@@ -596,16 +528,8 @@
         <w:rPr>
           <w:lang w:val="en-GB"/>
         </w:rPr>
-        <w:t xml:space="preserve">in </w:t>
-      </w:r>
-      <w:proofErr w:type="spellStart"/>
-      <w:r>
-        <w:rPr>
-          <w:lang w:val="en-GB"/>
-        </w:rPr>
-        <w:t>Rstudio</w:t>
-      </w:r>
-      <w:proofErr w:type="spellEnd"/>
+        <w:t>in Rstudio</w:t>
+      </w:r>
       <w:r>
         <w:rPr>
           <w:lang w:val="en-GB"/>
@@ -628,7 +552,6 @@
         <w:rPr>
           <w:noProof/>
         </w:rPr>
-        <w:lastRenderedPageBreak/>
         <w:drawing>
           <wp:inline distT="0" distB="0" distL="0" distR="0" wp14:anchorId="2C4D1D7F" wp14:editId="0153820B">
             <wp:extent cx="5731510" cy="2252345"/>
@@ -675,6 +598,7 @@
         <w:rPr>
           <w:lang w:val="en-GB"/>
         </w:rPr>
+        <w:lastRenderedPageBreak/>
         <w:br/>
       </w:r>
       <w:r>
@@ -871,183 +795,155 @@
           <w:rStyle w:val="Rubrik2Char"/>
           <w:lang w:val="en-GB"/>
         </w:rPr>
+        <w:t xml:space="preserve">Provide </w:t>
+      </w:r>
+      <w:r>
+        <w:rPr>
+          <w:rStyle w:val="Rubrik2Char"/>
+          <w:lang w:val="en-GB"/>
+        </w:rPr>
+        <w:t xml:space="preserve">server </w:t>
+      </w:r>
+      <w:r>
+        <w:rPr>
+          <w:rStyle w:val="Rubrik2Char"/>
+          <w:lang w:val="en-GB"/>
+        </w:rPr>
+        <w:t>connecti</w:t>
+      </w:r>
+      <w:r>
+        <w:rPr>
+          <w:rStyle w:val="Rubrik2Char"/>
+          <w:lang w:val="en-GB"/>
+        </w:rPr>
+        <w:t>ons</w:t>
+      </w:r>
+      <w:r>
+        <w:rPr>
+          <w:rStyle w:val="Rubrik2Char"/>
+          <w:lang w:val="en-GB"/>
+        </w:rPr>
+        <w:t xml:space="preserve">, </w:t>
+      </w:r>
+      <w:r>
+        <w:rPr>
+          <w:rStyle w:val="Rubrik2Char"/>
+          <w:lang w:val="en-GB"/>
+        </w:rPr>
+        <w:t xml:space="preserve">folders for file storing </w:t>
+      </w:r>
+      <w:r>
+        <w:rPr>
+          <w:rStyle w:val="Rubrik2Char"/>
+          <w:lang w:val="en-GB"/>
+        </w:rPr>
+        <w:t xml:space="preserve">and </w:t>
+      </w:r>
+      <w:r>
+        <w:rPr>
+          <w:rStyle w:val="Rubrik2Char"/>
+          <w:lang w:val="en-GB"/>
+        </w:rPr>
+        <w:t>uploading</w:t>
+      </w:r>
+      <w:r>
+        <w:rPr>
+          <w:rStyle w:val="Rubrik2Char"/>
+          <w:lang w:val="en-GB"/>
+        </w:rPr>
+        <w:t xml:space="preserve"> of</w:t>
+      </w:r>
+      <w:r>
+        <w:rPr>
+          <w:rStyle w:val="Rubrik2Char"/>
+          <w:lang w:val="en-GB"/>
+        </w:rPr>
+        <w:t xml:space="preserve"> results</w:t>
+      </w:r>
+      <w:r>
+        <w:rPr>
+          <w:lang w:val="en-GB"/>
+        </w:rPr>
+        <w:br/>
+      </w:r>
+      <w:r>
+        <w:rPr>
+          <w:lang w:val="en-GB"/>
+        </w:rPr>
+        <w:t xml:space="preserve">Next, </w:t>
+      </w:r>
+      <w:r>
+        <w:rPr>
+          <w:lang w:val="en-GB"/>
+        </w:rPr>
+        <w:t>read</w:t>
+      </w:r>
+      <w:r>
+        <w:rPr>
+          <w:lang w:val="en-GB"/>
+        </w:rPr>
+        <w:t xml:space="preserve"> through the file “CodeToRun.R”</w:t>
+      </w:r>
+      <w:r>
+        <w:rPr>
+          <w:lang w:val="en-GB"/>
+        </w:rPr>
+        <w:t>,</w:t>
+      </w:r>
+      <w:r>
+        <w:rPr>
+          <w:lang w:val="en-GB"/>
+        </w:rPr>
+        <w:t xml:space="preserve"> located in the extras-folder in the package. </w:t>
+      </w:r>
+      <w:r>
+        <w:rPr>
+          <w:lang w:val="en-GB"/>
+        </w:rPr>
+        <w:br/>
+        <w:t xml:space="preserve">The comments in the file should be helpful </w:t>
+      </w:r>
+      <w:r>
+        <w:rPr>
+          <w:lang w:val="en-GB"/>
+        </w:rPr>
+        <w:t>for you to</w:t>
+      </w:r>
+      <w:r>
+        <w:rPr>
+          <w:lang w:val="en-GB"/>
+        </w:rPr>
+        <w:t xml:space="preserve"> </w:t>
+      </w:r>
+      <w:r>
+        <w:rPr>
+          <w:lang w:val="en-GB"/>
+        </w:rPr>
+        <w:t xml:space="preserve">enter </w:t>
+      </w:r>
+      <w:r>
+        <w:rPr>
+          <w:lang w:val="en-GB"/>
+        </w:rPr>
+        <w:t xml:space="preserve">required information on how to connect to your server holding the OmopCdm-data, and where to store temporary files and output. </w:t>
+      </w:r>
+      <w:r>
+        <w:rPr>
+          <w:lang w:val="en-GB"/>
+        </w:rPr>
+        <w:br/>
+      </w:r>
+      <w:r>
+        <w:rPr>
+          <w:lang w:val="en-GB"/>
+        </w:rPr>
+        <w:br/>
+      </w:r>
+      <w:r>
+        <w:rPr>
+          <w:noProof/>
+        </w:rPr>
         <w:lastRenderedPageBreak/>
-        <w:t xml:space="preserve">Provide </w:t>
-      </w:r>
-      <w:r>
-        <w:rPr>
-          <w:rStyle w:val="Rubrik2Char"/>
-          <w:lang w:val="en-GB"/>
-        </w:rPr>
-        <w:t xml:space="preserve">server </w:t>
-      </w:r>
-      <w:r>
-        <w:rPr>
-          <w:rStyle w:val="Rubrik2Char"/>
-          <w:lang w:val="en-GB"/>
-        </w:rPr>
-        <w:t>connecti</w:t>
-      </w:r>
-      <w:r>
-        <w:rPr>
-          <w:rStyle w:val="Rubrik2Char"/>
-          <w:lang w:val="en-GB"/>
-        </w:rPr>
-        <w:t>ons</w:t>
-      </w:r>
-      <w:r>
-        <w:rPr>
-          <w:rStyle w:val="Rubrik2Char"/>
-          <w:lang w:val="en-GB"/>
-        </w:rPr>
-        <w:t xml:space="preserve">, </w:t>
-      </w:r>
-      <w:r>
-        <w:rPr>
-          <w:rStyle w:val="Rubrik2Char"/>
-          <w:lang w:val="en-GB"/>
-        </w:rPr>
-        <w:t xml:space="preserve">folders for file storing </w:t>
-      </w:r>
-      <w:r>
-        <w:rPr>
-          <w:rStyle w:val="Rubrik2Char"/>
-          <w:lang w:val="en-GB"/>
-        </w:rPr>
-        <w:t xml:space="preserve">and </w:t>
-      </w:r>
-      <w:r>
-        <w:rPr>
-          <w:rStyle w:val="Rubrik2Char"/>
-          <w:lang w:val="en-GB"/>
-        </w:rPr>
-        <w:t>uploading</w:t>
-      </w:r>
-      <w:r>
-        <w:rPr>
-          <w:rStyle w:val="Rubrik2Char"/>
-          <w:lang w:val="en-GB"/>
-        </w:rPr>
-        <w:t xml:space="preserve"> of</w:t>
-      </w:r>
-      <w:r>
-        <w:rPr>
-          <w:rStyle w:val="Rubrik2Char"/>
-          <w:lang w:val="en-GB"/>
-        </w:rPr>
-        <w:t xml:space="preserve"> results</w:t>
-      </w:r>
-      <w:r>
-        <w:rPr>
-          <w:lang w:val="en-GB"/>
-        </w:rPr>
-        <w:br/>
-      </w:r>
-      <w:r>
-        <w:rPr>
-          <w:lang w:val="en-GB"/>
-        </w:rPr>
-        <w:t xml:space="preserve">Next, </w:t>
-      </w:r>
-      <w:r>
-        <w:rPr>
-          <w:lang w:val="en-GB"/>
-        </w:rPr>
-        <w:t>read</w:t>
-      </w:r>
-      <w:r>
-        <w:rPr>
-          <w:lang w:val="en-GB"/>
-        </w:rPr>
-        <w:t xml:space="preserve"> through the file “</w:t>
-      </w:r>
-      <w:proofErr w:type="spellStart"/>
-      <w:r>
-        <w:rPr>
-          <w:lang w:val="en-GB"/>
-        </w:rPr>
-        <w:t>CodeToRun.R</w:t>
-      </w:r>
-      <w:proofErr w:type="spellEnd"/>
-      <w:r>
-        <w:rPr>
-          <w:lang w:val="en-GB"/>
-        </w:rPr>
-        <w:t>”</w:t>
-      </w:r>
-      <w:r>
-        <w:rPr>
-          <w:lang w:val="en-GB"/>
-        </w:rPr>
-        <w:t>,</w:t>
-      </w:r>
-      <w:r>
-        <w:rPr>
-          <w:lang w:val="en-GB"/>
-        </w:rPr>
-        <w:t xml:space="preserve"> located in the extras-folder in the package. </w:t>
-      </w:r>
-      <w:r>
-        <w:rPr>
-          <w:lang w:val="en-GB"/>
-        </w:rPr>
-        <w:br/>
-        <w:t xml:space="preserve">The comments in the file should be helpful </w:t>
-      </w:r>
-      <w:r>
-        <w:rPr>
-          <w:lang w:val="en-GB"/>
-        </w:rPr>
-        <w:t>for you to</w:t>
-      </w:r>
-      <w:r>
-        <w:rPr>
-          <w:lang w:val="en-GB"/>
-        </w:rPr>
-        <w:t xml:space="preserve"> </w:t>
-      </w:r>
-      <w:r>
-        <w:rPr>
-          <w:lang w:val="en-GB"/>
-        </w:rPr>
-        <w:t xml:space="preserve">enter </w:t>
-      </w:r>
-      <w:r>
-        <w:rPr>
-          <w:lang w:val="en-GB"/>
-        </w:rPr>
-        <w:t xml:space="preserve">required information on how to connect to your server holding the </w:t>
-      </w:r>
-      <w:proofErr w:type="spellStart"/>
-      <w:r>
-        <w:rPr>
-          <w:lang w:val="en-GB"/>
-        </w:rPr>
-        <w:t>OmopCdm</w:t>
-      </w:r>
-      <w:proofErr w:type="spellEnd"/>
-      <w:r>
-        <w:rPr>
-          <w:lang w:val="en-GB"/>
-        </w:rPr>
-        <w:t xml:space="preserve">-data, and where to store temporary files and output. </w:t>
-      </w:r>
-      <w:r>
-        <w:rPr>
-          <w:lang w:val="en-GB"/>
-        </w:rPr>
-        <w:br/>
-      </w:r>
-      <w:r>
-        <w:rPr>
-          <w:lang w:val="en-GB"/>
-        </w:rPr>
-        <w:br/>
-      </w:r>
-      <w:r>
-        <w:rPr>
-          <w:noProof/>
-        </w:rPr>
         <w:drawing>
           <wp:inline distT="0" distB="0" distL="0" distR="0" wp14:anchorId="1554A8D0" wp14:editId="0369D73E">
             <wp:extent cx="5731510" cy="2335530"/>
@@ -1162,17 +1058,8 @@
           <w:rStyle w:val="Rubrik2Char"/>
           <w:lang w:val="en-GB"/>
         </w:rPr>
-        <w:t xml:space="preserve"> using </w:t>
-      </w:r>
-      <w:proofErr w:type="spellStart"/>
-      <w:r>
-        <w:rPr>
-          <w:rStyle w:val="Rubrik2Char"/>
-          <w:lang w:val="en-GB"/>
-        </w:rPr>
-        <w:t>synpuf</w:t>
-      </w:r>
-      <w:proofErr w:type="spellEnd"/>
+        <w:t xml:space="preserve"> using synpuf</w:t>
+      </w:r>
       <w:r>
         <w:rPr>
           <w:lang w:val="en-GB"/>
@@ -1256,86 +1143,44 @@
         <w:rPr>
           <w:lang w:val="en-GB"/>
         </w:rPr>
+        <w:t xml:space="preserve"> synpuf </w:t>
+      </w:r>
+      <w:r>
+        <w:rPr>
+          <w:lang w:val="en-GB"/>
+        </w:rPr>
+        <w:t xml:space="preserve">before running </w:t>
+      </w:r>
+      <w:r>
+        <w:rPr>
+          <w:lang w:val="en-GB"/>
+        </w:rPr>
+        <w:t>on the full list</w:t>
+      </w:r>
+      <w:r>
+        <w:rPr>
+          <w:lang w:val="en-GB"/>
+        </w:rPr>
+        <w:t xml:space="preserve"> of DECs</w:t>
+      </w:r>
+      <w:r>
+        <w:rPr>
+          <w:lang w:val="en-GB"/>
+        </w:rPr>
+        <w:t>.</w:t>
+      </w:r>
+      <w:r>
+        <w:rPr>
+          <w:lang w:val="en-GB"/>
+        </w:rPr>
+        <w:t xml:space="preserve"> Apart from setting the cdmDatabaseSchema pointing towards synpuf-data, you</w:t>
+      </w:r>
+      <w:r>
+        <w:rPr>
+          <w:lang w:val="en-GB"/>
+        </w:rPr>
         <w:t xml:space="preserve"> </w:t>
       </w:r>
-      <w:proofErr w:type="spellStart"/>
-      <w:r>
-        <w:rPr>
-          <w:lang w:val="en-GB"/>
-        </w:rPr>
-        <w:t>synpuf</w:t>
-      </w:r>
-      <w:proofErr w:type="spellEnd"/>
-      <w:r>
-        <w:rPr>
-          <w:lang w:val="en-GB"/>
-        </w:rPr>
-        <w:t xml:space="preserve"> </w:t>
-      </w:r>
-      <w:r>
-        <w:rPr>
-          <w:lang w:val="en-GB"/>
-        </w:rPr>
-        <w:t xml:space="preserve">before running </w:t>
-      </w:r>
-      <w:r>
-        <w:rPr>
-          <w:lang w:val="en-GB"/>
-        </w:rPr>
-        <w:t>on the full list</w:t>
-      </w:r>
-      <w:r>
-        <w:rPr>
-          <w:lang w:val="en-GB"/>
-        </w:rPr>
-        <w:t xml:space="preserve"> of DECs</w:t>
-      </w:r>
-      <w:r>
-        <w:rPr>
-          <w:lang w:val="en-GB"/>
-        </w:rPr>
-        <w:t>.</w:t>
-      </w:r>
-      <w:r>
-        <w:rPr>
-          <w:lang w:val="en-GB"/>
-        </w:rPr>
-        <w:t xml:space="preserve"> Apart from setting the </w:t>
-      </w:r>
-      <w:proofErr w:type="spellStart"/>
-      <w:r>
-        <w:rPr>
-          <w:lang w:val="en-GB"/>
-        </w:rPr>
-        <w:t>cdmDatabaseSchema</w:t>
-      </w:r>
-      <w:proofErr w:type="spellEnd"/>
-      <w:r>
-        <w:rPr>
-          <w:lang w:val="en-GB"/>
-        </w:rPr>
-        <w:t xml:space="preserve"> pointing towards </w:t>
-      </w:r>
-      <w:proofErr w:type="spellStart"/>
-      <w:r>
-        <w:rPr>
-          <w:lang w:val="en-GB"/>
-        </w:rPr>
-        <w:t>synpuf</w:t>
-      </w:r>
-      <w:proofErr w:type="spellEnd"/>
-      <w:r>
-        <w:rPr>
-          <w:lang w:val="en-GB"/>
-        </w:rPr>
-        <w:t>-data, you</w:t>
-      </w:r>
-      <w:r>
-        <w:rPr>
-          <w:lang w:val="en-GB"/>
-        </w:rPr>
-        <w:t xml:space="preserve"> </w:t>
-      </w:r>
       <w:r>
         <w:rPr>
           <w:lang w:val="en-GB"/>
@@ -1348,14 +1193,12 @@
         </w:rPr>
         <w:t xml:space="preserve">by the </w:t>
       </w:r>
-      <w:proofErr w:type="spellStart"/>
       <w:r>
         <w:rPr>
           <w:lang w:val="en-GB"/>
         </w:rPr>
         <w:t>maxNumberOfCombinations</w:t>
       </w:r>
-      <w:proofErr w:type="spellEnd"/>
       <w:r>
         <w:rPr>
           <w:lang w:val="en-GB"/>
@@ -1372,21 +1215,7 @@
         <w:rPr>
           <w:lang w:val="en-GB"/>
         </w:rPr>
-        <w:t xml:space="preserve"> in the </w:t>
-      </w:r>
-      <w:proofErr w:type="spellStart"/>
-      <w:r>
-        <w:rPr>
-          <w:lang w:val="en-GB"/>
-        </w:rPr>
-        <w:t>CodeToRun.R</w:t>
-      </w:r>
-      <w:proofErr w:type="spellEnd"/>
-      <w:r>
-        <w:rPr>
-          <w:lang w:val="en-GB"/>
-        </w:rPr>
-        <w:t xml:space="preserve"> file</w:t>
+        <w:t xml:space="preserve"> in the CodeToRun.R file</w:t>
       </w:r>
       <w:r>
         <w:rPr>
@@ -1474,21 +1303,7 @@
         <w:rPr>
           <w:lang w:val="en-GB"/>
         </w:rPr>
-        <w:t xml:space="preserve">our </w:t>
-      </w:r>
-      <w:proofErr w:type="spellStart"/>
-      <w:r>
-        <w:rPr>
-          <w:lang w:val="en-GB"/>
-        </w:rPr>
-        <w:t>synpuf</w:t>
-      </w:r>
-      <w:proofErr w:type="spellEnd"/>
-      <w:r>
-        <w:rPr>
-          <w:lang w:val="en-GB"/>
-        </w:rPr>
-        <w:t xml:space="preserve">-evaluation, the execution time was approximately 2.5 hours. </w:t>
+        <w:t xml:space="preserve">our synpuf-evaluation, the execution time was approximately 2.5 hours. </w:t>
       </w:r>
       <w:r>
         <w:rPr>
@@ -1507,57 +1322,20 @@
           <w:rStyle w:val="Rubrik2Char"/>
           <w:lang w:val="en-GB"/>
         </w:rPr>
-        <w:t xml:space="preserve">How to use the </w:t>
-      </w:r>
-      <w:proofErr w:type="spellStart"/>
+        <w:t>How to use the synpuf-version of the DEC-list</w:t>
+      </w:r>
       <w:r>
         <w:rPr>
           <w:rStyle w:val="Rubrik2Char"/>
           <w:lang w:val="en-GB"/>
         </w:rPr>
-        <w:t>synpuf</w:t>
-      </w:r>
-      <w:proofErr w:type="spellEnd"/>
-      <w:r>
-        <w:rPr>
-          <w:rStyle w:val="Rubrik2Char"/>
-          <w:lang w:val="en-GB"/>
-        </w:rPr>
-        <w:t>-version of the DEC-list</w:t>
-      </w:r>
-      <w:r>
-        <w:rPr>
-          <w:rStyle w:val="Rubrik2Char"/>
-          <w:lang w:val="en-GB"/>
-        </w:rPr>
-        <w:br/>
-      </w:r>
-      <w:r>
-        <w:rPr>
-          <w:lang w:val="en-GB"/>
-        </w:rPr>
-        <w:t xml:space="preserve">There are two DEC-list provided with the study package that are relevant for you, one that’s based on what’s available in the so called </w:t>
-      </w:r>
-      <w:proofErr w:type="spellStart"/>
-      <w:r>
-        <w:rPr>
-          <w:lang w:val="en-GB"/>
-        </w:rPr>
-        <w:t>Synpuf</w:t>
-      </w:r>
-      <w:proofErr w:type="spellEnd"/>
-      <w:r>
-        <w:rPr>
-          <w:lang w:val="en-GB"/>
-        </w:rPr>
-        <w:t xml:space="preserve"> data (“fake_DEC_list.csv</w:t>
-      </w:r>
-      <w:proofErr w:type="gramStart"/>
-      <w:r>
-        <w:rPr>
-          <w:lang w:val="en-GB"/>
-        </w:rPr>
-        <w:t>”,</w:t>
+        <w:br/>
+      </w:r>
+      <w:r>
+        <w:rPr>
+          <w:lang w:val="en-GB"/>
+        </w:rPr>
+        <w:t>There are two DEC-list provided with the study package that are relevant for you, one that’s based on what’s available in the so called Synpuf data (“fake_DEC_list.csv”,</w:t>
       </w:r>
       <w:r>
         <w:rPr>
@@ -1569,14 +1347,7 @@
         <w:rPr>
           <w:lang w:val="en-GB"/>
         </w:rPr>
-        <w:t xml:space="preserve"> see</w:t>
-      </w:r>
-      <w:proofErr w:type="gramEnd"/>
-      <w:r>
-        <w:rPr>
-          <w:lang w:val="en-GB"/>
-        </w:rPr>
-        <w:t xml:space="preserve"> screenshot below), and a second one that’s intended for use in the real longitudinal data (“minisprint_DEC_list_v4.csv”).</w:t>
+        <w:t xml:space="preserve"> see screenshot below), and a second one that’s intended for use in the real longitudinal data (“minisprint_DEC_list_v4.csv”).</w:t>
       </w:r>
     </w:p>
     <w:p>
@@ -1603,14 +1374,12 @@
         </w:rPr>
         <w:t xml:space="preserve">is controlled by the </w:t>
       </w:r>
-      <w:proofErr w:type="spellStart"/>
       <w:r>
         <w:rPr>
           <w:lang w:val="en-GB"/>
         </w:rPr>
         <w:t>cdmDatabaseSchema</w:t>
       </w:r>
-      <w:proofErr w:type="spellEnd"/>
       <w:r>
         <w:rPr>
           <w:lang w:val="en-GB"/>
@@ -1623,14 +1392,12 @@
         </w:rPr>
         <w:t xml:space="preserve">provided from you. If the </w:t>
       </w:r>
-      <w:proofErr w:type="spellStart"/>
       <w:r>
         <w:rPr>
           <w:lang w:val="en-GB"/>
         </w:rPr>
         <w:t>cdmDatabaseSchema</w:t>
       </w:r>
-      <w:proofErr w:type="spellEnd"/>
       <w:r>
         <w:rPr>
           <w:lang w:val="en-GB"/>
@@ -1641,21 +1408,7 @@
         <w:rPr>
           <w:lang w:val="en-GB"/>
         </w:rPr>
-        <w:t>does not contain the word “</w:t>
-      </w:r>
-      <w:proofErr w:type="spellStart"/>
-      <w:r>
-        <w:rPr>
-          <w:lang w:val="en-GB"/>
-        </w:rPr>
-        <w:t>synpuf</w:t>
-      </w:r>
-      <w:proofErr w:type="spellEnd"/>
-      <w:r>
-        <w:rPr>
-          <w:lang w:val="en-GB"/>
-        </w:rPr>
-        <w:t>”</w:t>
+        <w:t>does not contain the word “synpuf”</w:t>
       </w:r>
       <w:r>
         <w:rPr>
@@ -1679,30 +1432,14 @@
         <w:rPr>
           <w:lang w:val="en-GB"/>
         </w:rPr>
-        <w:t xml:space="preserve"> If your </w:t>
-      </w:r>
-      <w:proofErr w:type="spellStart"/>
-      <w:r>
-        <w:rPr>
-          <w:lang w:val="en-GB"/>
-        </w:rPr>
-        <w:t>synpuf</w:t>
-      </w:r>
-      <w:proofErr w:type="spellEnd"/>
-      <w:r>
-        <w:rPr>
-          <w:lang w:val="en-GB"/>
-        </w:rPr>
-        <w:t xml:space="preserve">-data is stored in a </w:t>
-      </w:r>
-      <w:proofErr w:type="spellStart"/>
+        <w:t xml:space="preserve"> If your synpuf-data is stored in a </w:t>
+      </w:r>
       <w:r>
         <w:rPr>
           <w:lang w:val="en-GB"/>
         </w:rPr>
         <w:t>cdmDatabaseSchema</w:t>
       </w:r>
-      <w:proofErr w:type="spellEnd"/>
       <w:r>
         <w:rPr>
           <w:lang w:val="en-GB"/>
@@ -1719,29 +1456,7 @@
         <w:rPr>
           <w:lang w:val="en-GB"/>
         </w:rPr>
-        <w:t>you can edit this on line 639 in the file “</w:t>
-      </w:r>
-      <w:proofErr w:type="spellStart"/>
-      <w:r>
-        <w:rPr>
-          <w:lang w:val="en-GB"/>
-        </w:rPr>
-        <w:t>general_function_</w:t>
-      </w:r>
-      <w:proofErr w:type="gramStart"/>
-      <w:r>
-        <w:rPr>
-          <w:lang w:val="en-GB"/>
-        </w:rPr>
-        <w:t>library.R</w:t>
-      </w:r>
-      <w:proofErr w:type="spellEnd"/>
-      <w:proofErr w:type="gramEnd"/>
-      <w:r>
-        <w:rPr>
-          <w:lang w:val="en-GB"/>
-        </w:rPr>
-        <w:t>” located in the R-folder</w:t>
+        <w:t>you can edit this on line 639 in the file “general_function_library.R” located in the R-folder</w:t>
       </w:r>
       <w:r>
         <w:rPr>
@@ -1753,43 +1468,37 @@
         <w:rPr>
           <w:lang w:val="en-GB"/>
         </w:rPr>
-        <w:t xml:space="preserve">ee the </w:t>
-      </w:r>
-      <w:r>
-        <w:rPr>
-          <w:lang w:val="en-GB"/>
+        <w:t>ee the screenshot below</w:t>
+      </w:r>
+      <w:r>
+        <w:rPr>
+          <w:lang w:val="en-GB"/>
+        </w:rPr>
+        <w:t>. Remember to build and install the package, after any modifications of this script</w:t>
+      </w:r>
+      <w:r>
+        <w:rPr>
+          <w:lang w:val="en-GB"/>
+        </w:rPr>
+        <w:t xml:space="preserve">. </w:t>
+      </w:r>
+      <w:r>
+        <w:rPr>
+          <w:lang w:val="en-GB"/>
+        </w:rPr>
+        <w:br/>
+      </w:r>
+      <w:r>
+        <w:rPr>
+          <w:lang w:val="en-GB"/>
+        </w:rPr>
+        <w:br/>
+      </w:r>
+      <w:r>
+        <w:rPr>
+          <w:noProof/>
         </w:rPr>
         <w:lastRenderedPageBreak/>
-        <w:t>screenshot below</w:t>
-      </w:r>
-      <w:r>
-        <w:rPr>
-          <w:lang w:val="en-GB"/>
-        </w:rPr>
-        <w:t>. Remember to build and install the package, after any modifications of this script</w:t>
-      </w:r>
-      <w:r>
-        <w:rPr>
-          <w:lang w:val="en-GB"/>
-        </w:rPr>
-        <w:t xml:space="preserve">. </w:t>
-      </w:r>
-      <w:r>
-        <w:rPr>
-          <w:lang w:val="en-GB"/>
-        </w:rPr>
-        <w:br/>
-      </w:r>
-      <w:r>
-        <w:rPr>
-          <w:lang w:val="en-GB"/>
-        </w:rPr>
-        <w:br/>
-      </w:r>
-      <w:r>
-        <w:rPr>
-          <w:noProof/>
-        </w:rPr>
         <w:drawing>
           <wp:inline distT="0" distB="0" distL="0" distR="0" wp14:anchorId="73729A16" wp14:editId="68C70966">
             <wp:extent cx="5731510" cy="1363345"/>
@@ -1910,14 +1619,12 @@
         </w:rPr>
         <w:t xml:space="preserve"> set of patients in </w:t>
       </w:r>
-      <w:proofErr w:type="spellStart"/>
       <w:r>
         <w:rPr>
           <w:lang w:val="en-GB"/>
         </w:rPr>
         <w:t>Synpuf</w:t>
       </w:r>
-      <w:proofErr w:type="spellEnd"/>
       <w:r>
         <w:rPr>
           <w:lang w:val="en-GB"/>
@@ -1928,16 +1635,8 @@
         <w:rPr>
           <w:lang w:val="en-GB"/>
         </w:rPr>
-        <w:t xml:space="preserve"> on </w:t>
-      </w:r>
-      <w:proofErr w:type="spellStart"/>
-      <w:r>
-        <w:rPr>
-          <w:lang w:val="en-GB"/>
-        </w:rPr>
-        <w:t>synpuf</w:t>
-      </w:r>
-      <w:proofErr w:type="spellEnd"/>
+        <w:t xml:space="preserve"> on synpuf</w:t>
+      </w:r>
       <w:r>
         <w:rPr>
           <w:lang w:val="en-GB"/>
@@ -2023,19 +1722,11 @@
         <w:br/>
         <w:t xml:space="preserve">If the </w:t>
       </w:r>
-      <w:proofErr w:type="spellStart"/>
-      <w:r>
-        <w:rPr>
-          <w:lang w:val="en-GB"/>
-        </w:rPr>
-        <w:t>synpuf</w:t>
-      </w:r>
-      <w:proofErr w:type="spellEnd"/>
-      <w:r>
-        <w:rPr>
-          <w:lang w:val="en-GB"/>
-        </w:rPr>
-        <w:t xml:space="preserve"> test executes </w:t>
+      <w:r>
+        <w:rPr>
+          <w:lang w:val="en-GB"/>
+        </w:rPr>
+        <w:t xml:space="preserve">synpuf test executes </w:t>
       </w:r>
       <w:r>
         <w:rPr>
@@ -2079,14 +1770,12 @@
         </w:rPr>
         <w:t xml:space="preserve"> </w:t>
       </w:r>
-      <w:proofErr w:type="spellStart"/>
       <w:r>
         <w:rPr>
           <w:lang w:val="en-GB"/>
         </w:rPr>
         <w:t>cdmDatabaseSchema</w:t>
       </w:r>
-      <w:proofErr w:type="spellEnd"/>
       <w:r>
         <w:rPr>
           <w:lang w:val="en-GB"/>
@@ -2105,33 +1794,17 @@
         </w:rPr>
         <w:t xml:space="preserve"> </w:t>
       </w:r>
-      <w:proofErr w:type="spellStart"/>
       <w:r>
         <w:rPr>
           <w:lang w:val="en-GB"/>
         </w:rPr>
         <w:t>maxNumberOfCombinations</w:t>
       </w:r>
-      <w:proofErr w:type="spellEnd"/>
-      <w:r>
-        <w:rPr>
-          <w:lang w:val="en-GB"/>
-        </w:rPr>
-        <w:t xml:space="preserve"> to NULL, and run </w:t>
-      </w:r>
-      <w:proofErr w:type="spellStart"/>
-      <w:r>
-        <w:rPr>
-          <w:lang w:val="en-GB"/>
-        </w:rPr>
-        <w:t>CodeToRun.R</w:t>
-      </w:r>
-      <w:proofErr w:type="spellEnd"/>
-      <w:r>
-        <w:rPr>
-          <w:lang w:val="en-GB"/>
-        </w:rPr>
-        <w:t>.</w:t>
+      <w:r>
+        <w:rPr>
+          <w:lang w:val="en-GB"/>
+        </w:rPr>
+        <w:t xml:space="preserve"> to NULL, and run CodeToRun.R.</w:t>
       </w:r>
     </w:p>
     <w:sectPr>

</xml_diff>